<commit_message>
fixed demo timeflip q1
</commit_message>
<xml_diff>
--- a/documents/WeeklyStatusReport/status_1204.docx
+++ b/documents/WeeklyStatusReport/status_1204.docx
@@ -343,11 +343,11 @@
         <w:gridCol w:w="537"/>
         <w:gridCol w:w="2258"/>
         <w:gridCol w:w="1877"/>
-        <w:gridCol w:w="844"/>
+        <w:gridCol w:w="845"/>
         <w:gridCol w:w="811"/>
         <w:gridCol w:w="1303"/>
         <w:gridCol w:w="994"/>
-        <w:gridCol w:w="746"/>
+        <w:gridCol w:w="745"/>
       </w:tblGrid>
       <w:tr>
         <w:trPr>
@@ -358,7 +358,6 @@
             <w:tcW w:w="537" w:type="dxa"/>
             <w:cnfStyle w:val="001000000000" w:firstRow="0" w:lastRow="0" w:firstColumn="1" w:lastColumn="0" w:oddVBand="0" w:evenVBand="0" w:oddHBand="0" w:evenHBand="0" w:firstRowFirstColumn="0" w:firstRowLastColumn="0" w:lastRowFirstColumn="0" w:lastRowLastColumn="0"/>
             <w:tcBorders>
-              <w:top w:val="nil"/>
               <w:bottom w:val="single" w:sz="12" w:space="0" w:color="666666"/>
             </w:tcBorders>
             <w:shd w:color="auto" w:fill="FFFFFF" w:themeFill="background1" w:val="clear"/>
@@ -384,7 +383,6 @@
           <w:tcPr>
             <w:tcW w:w="2258" w:type="dxa"/>
             <w:tcBorders>
-              <w:top w:val="nil"/>
               <w:bottom w:val="single" w:sz="12" w:space="0" w:color="666666"/>
             </w:tcBorders>
             <w:shd w:color="auto" w:fill="FFFFFF" w:themeFill="background1" w:val="clear"/>
@@ -411,7 +409,6 @@
           <w:tcPr>
             <w:tcW w:w="1877" w:type="dxa"/>
             <w:tcBorders>
-              <w:top w:val="nil"/>
               <w:bottom w:val="single" w:sz="12" w:space="0" w:color="666666"/>
             </w:tcBorders>
             <w:shd w:color="auto" w:fill="FFFFFF" w:themeFill="background1" w:val="clear"/>
@@ -436,9 +433,8 @@
         </w:tc>
         <w:tc>
           <w:tcPr>
-            <w:tcW w:w="844" w:type="dxa"/>
-            <w:tcBorders>
-              <w:top w:val="nil"/>
+            <w:tcW w:w="845" w:type="dxa"/>
+            <w:tcBorders>
               <w:bottom w:val="single" w:sz="12" w:space="0" w:color="666666"/>
             </w:tcBorders>
             <w:shd w:color="auto" w:fill="FFFFFF" w:themeFill="background1" w:val="clear"/>
@@ -465,7 +461,6 @@
           <w:tcPr>
             <w:tcW w:w="811" w:type="dxa"/>
             <w:tcBorders>
-              <w:top w:val="nil"/>
               <w:bottom w:val="single" w:sz="12" w:space="0" w:color="666666"/>
             </w:tcBorders>
             <w:shd w:color="auto" w:fill="FFFFFF" w:themeFill="background1" w:val="clear"/>
@@ -492,7 +487,6 @@
           <w:tcPr>
             <w:tcW w:w="1303" w:type="dxa"/>
             <w:tcBorders>
-              <w:top w:val="nil"/>
               <w:bottom w:val="single" w:sz="12" w:space="0" w:color="666666"/>
             </w:tcBorders>
             <w:shd w:color="auto" w:fill="FFFFFF" w:themeFill="background1" w:val="clear"/>
@@ -519,7 +513,6 @@
           <w:tcPr>
             <w:tcW w:w="994" w:type="dxa"/>
             <w:tcBorders>
-              <w:top w:val="nil"/>
               <w:bottom w:val="single" w:sz="12" w:space="0" w:color="666666"/>
             </w:tcBorders>
             <w:shd w:color="auto" w:fill="FFFFFF" w:themeFill="background1" w:val="clear"/>
@@ -544,9 +537,8 @@
         </w:tc>
         <w:tc>
           <w:tcPr>
-            <w:tcW w:w="746" w:type="dxa"/>
-            <w:tcBorders>
-              <w:top w:val="nil"/>
+            <w:tcW w:w="745" w:type="dxa"/>
+            <w:tcBorders>
               <w:bottom w:val="single" w:sz="12" w:space="0" w:color="666666"/>
             </w:tcBorders>
             <w:shd w:color="auto" w:fill="FFFFFF" w:themeFill="background1" w:val="clear"/>
@@ -652,7 +644,7 @@
         </w:tc>
         <w:tc>
           <w:tcPr>
-            <w:tcW w:w="844" w:type="dxa"/>
+            <w:tcW w:w="845" w:type="dxa"/>
             <w:tcBorders>
               <w:left w:val="single" w:sz="2" w:space="0" w:color="666666"/>
               <w:right w:val="single" w:sz="2" w:space="0" w:color="666666"/>
@@ -694,11 +686,7 @@
             </w:pPr>
             <w:r>
               <w:rPr/>
-              <w:t>7</w:t>
-            </w:r>
-            <w:r>
-              <w:rPr/>
-              <w:t>4</w:t>
+              <w:t>74</w:t>
             </w:r>
           </w:p>
           <w:p>
@@ -767,7 +755,7 @@
         </w:tc>
         <w:tc>
           <w:tcPr>
-            <w:tcW w:w="746" w:type="dxa"/>
+            <w:tcW w:w="745" w:type="dxa"/>
             <w:tcBorders>
               <w:left w:val="single" w:sz="2" w:space="0" w:color="666666"/>
             </w:tcBorders>
@@ -902,7 +890,7 @@
         </w:tc>
         <w:tc>
           <w:tcPr>
-            <w:tcW w:w="844" w:type="dxa"/>
+            <w:tcW w:w="845" w:type="dxa"/>
             <w:tcBorders>
               <w:left w:val="single" w:sz="2" w:space="0" w:color="666666"/>
               <w:right w:val="single" w:sz="2" w:space="0" w:color="666666"/>
@@ -948,13 +936,7 @@
               <w:rPr>
                 <w:lang w:val="en-US"/>
               </w:rPr>
-              <w:t>2</w:t>
-            </w:r>
-            <w:r>
-              <w:rPr>
-                <w:lang w:val="en-US"/>
-              </w:rPr>
-              <w:t>5</w:t>
+              <w:t>25</w:t>
             </w:r>
           </w:p>
         </w:tc>
@@ -1012,7 +994,7 @@
         </w:tc>
         <w:tc>
           <w:tcPr>
-            <w:tcW w:w="746" w:type="dxa"/>
+            <w:tcW w:w="745" w:type="dxa"/>
             <w:tcBorders>
               <w:left w:val="single" w:sz="2" w:space="0" w:color="666666"/>
             </w:tcBorders>
@@ -1140,7 +1122,7 @@
         </w:tc>
         <w:tc>
           <w:tcPr>
-            <w:tcW w:w="844" w:type="dxa"/>
+            <w:tcW w:w="845" w:type="dxa"/>
             <w:tcBorders>
               <w:left w:val="single" w:sz="2" w:space="0" w:color="666666"/>
               <w:right w:val="single" w:sz="2" w:space="0" w:color="666666"/>
@@ -1243,7 +1225,7 @@
         </w:tc>
         <w:tc>
           <w:tcPr>
-            <w:tcW w:w="746" w:type="dxa"/>
+            <w:tcW w:w="745" w:type="dxa"/>
             <w:tcBorders>
               <w:left w:val="single" w:sz="2" w:space="0" w:color="666666"/>
             </w:tcBorders>
@@ -1342,7 +1324,7 @@
         </w:tc>
         <w:tc>
           <w:tcPr>
-            <w:tcW w:w="844" w:type="dxa"/>
+            <w:tcW w:w="845" w:type="dxa"/>
             <w:tcBorders>
               <w:left w:val="single" w:sz="2" w:space="0" w:color="666666"/>
               <w:right w:val="single" w:sz="2" w:space="0" w:color="666666"/>
@@ -1438,7 +1420,7 @@
         </w:tc>
         <w:tc>
           <w:tcPr>
-            <w:tcW w:w="746" w:type="dxa"/>
+            <w:tcW w:w="745" w:type="dxa"/>
             <w:tcBorders>
               <w:left w:val="single" w:sz="2" w:space="0" w:color="666666"/>
             </w:tcBorders>
@@ -1544,7 +1526,7 @@
         </w:tc>
         <w:tc>
           <w:tcPr>
-            <w:tcW w:w="844" w:type="dxa"/>
+            <w:tcW w:w="845" w:type="dxa"/>
             <w:tcBorders>
               <w:left w:val="single" w:sz="2" w:space="0" w:color="666666"/>
               <w:right w:val="single" w:sz="2" w:space="0" w:color="666666"/>
@@ -1643,7 +1625,7 @@
         </w:tc>
         <w:tc>
           <w:tcPr>
-            <w:tcW w:w="746" w:type="dxa"/>
+            <w:tcW w:w="745" w:type="dxa"/>
             <w:tcBorders>
               <w:left w:val="single" w:sz="2" w:space="0" w:color="666666"/>
             </w:tcBorders>
@@ -1716,11 +1698,7 @@
             </w:pPr>
             <w:r>
               <w:rPr/>
-              <w:t xml:space="preserve">REST </w:t>
-            </w:r>
-            <w:r>
-              <w:rPr/>
-              <w:t>API</w:t>
+              <w:t>REST API</w:t>
             </w:r>
           </w:p>
         </w:tc>
@@ -1749,7 +1727,7 @@
         </w:tc>
         <w:tc>
           <w:tcPr>
-            <w:tcW w:w="844" w:type="dxa"/>
+            <w:tcW w:w="845" w:type="dxa"/>
             <w:tcBorders>
               <w:left w:val="single" w:sz="2" w:space="0" w:color="666666"/>
               <w:right w:val="single" w:sz="2" w:space="0" w:color="666666"/>
@@ -1791,7 +1769,13 @@
               <w:rPr>
                 <w:lang w:val="en-GB"/>
               </w:rPr>
-              <w:t>10</w:t>
+              <w:t>1</w:t>
+            </w:r>
+            <w:r>
+              <w:rPr>
+                <w:lang w:val="en-GB"/>
+              </w:rPr>
+              <w:t>5</w:t>
             </w:r>
           </w:p>
         </w:tc>
@@ -1846,7 +1830,7 @@
         </w:tc>
         <w:tc>
           <w:tcPr>
-            <w:tcW w:w="746" w:type="dxa"/>
+            <w:tcW w:w="745" w:type="dxa"/>
             <w:tcBorders>
               <w:left w:val="single" w:sz="2" w:space="0" w:color="666666"/>
             </w:tcBorders>
@@ -1953,7 +1937,7 @@
         </w:tc>
         <w:tc>
           <w:tcPr>
-            <w:tcW w:w="844" w:type="dxa"/>
+            <w:tcW w:w="845" w:type="dxa"/>
             <w:tcBorders>
               <w:left w:val="single" w:sz="2" w:space="0" w:color="666666"/>
               <w:right w:val="single" w:sz="2" w:space="0" w:color="666666"/>
@@ -1999,7 +1983,7 @@
               <w:rPr>
                 <w:lang w:val="en-US"/>
               </w:rPr>
-              <w:t>20.75</w:t>
+              <w:t>25</w:t>
             </w:r>
           </w:p>
         </w:tc>
@@ -2056,7 +2040,7 @@
         </w:tc>
         <w:tc>
           <w:tcPr>
-            <w:tcW w:w="746" w:type="dxa"/>
+            <w:tcW w:w="745" w:type="dxa"/>
             <w:tcBorders>
               <w:left w:val="single" w:sz="2" w:space="0" w:color="666666"/>
             </w:tcBorders>
@@ -2159,7 +2143,7 @@
         </w:tc>
         <w:tc>
           <w:tcPr>
-            <w:tcW w:w="844" w:type="dxa"/>
+            <w:tcW w:w="845" w:type="dxa"/>
             <w:tcBorders>
               <w:left w:val="single" w:sz="2" w:space="0" w:color="666666"/>
               <w:right w:val="single" w:sz="2" w:space="0" w:color="666666"/>
@@ -2258,7 +2242,7 @@
         </w:tc>
         <w:tc>
           <w:tcPr>
-            <w:tcW w:w="746" w:type="dxa"/>
+            <w:tcW w:w="745" w:type="dxa"/>
             <w:tcBorders>
               <w:left w:val="single" w:sz="2" w:space="0" w:color="666666"/>
             </w:tcBorders>
@@ -2395,7 +2379,7 @@
         </w:tc>
         <w:tc>
           <w:tcPr>
-            <w:tcW w:w="844" w:type="dxa"/>
+            <w:tcW w:w="845" w:type="dxa"/>
             <w:tcBorders>
               <w:left w:val="single" w:sz="2" w:space="0" w:color="666666"/>
               <w:right w:val="single" w:sz="2" w:space="0" w:color="666666"/>
@@ -2493,7 +2477,7 @@
         </w:tc>
         <w:tc>
           <w:tcPr>
-            <w:tcW w:w="746" w:type="dxa"/>
+            <w:tcW w:w="745" w:type="dxa"/>
             <w:tcBorders>
               <w:left w:val="single" w:sz="2" w:space="0" w:color="666666"/>
             </w:tcBorders>
@@ -2594,7 +2578,7 @@
         </w:tc>
         <w:tc>
           <w:tcPr>
-            <w:tcW w:w="844" w:type="dxa"/>
+            <w:tcW w:w="845" w:type="dxa"/>
             <w:tcBorders>
               <w:left w:val="single" w:sz="2" w:space="0" w:color="666666"/>
               <w:right w:val="single" w:sz="2" w:space="0" w:color="666666"/>
@@ -2688,7 +2672,7 @@
         </w:tc>
         <w:tc>
           <w:tcPr>
-            <w:tcW w:w="746" w:type="dxa"/>
+            <w:tcW w:w="745" w:type="dxa"/>
             <w:tcBorders>
               <w:left w:val="single" w:sz="2" w:space="0" w:color="666666"/>
             </w:tcBorders>
@@ -2793,7 +2777,7 @@
         </w:tc>
         <w:tc>
           <w:tcPr>
-            <w:tcW w:w="844" w:type="dxa"/>
+            <w:tcW w:w="845" w:type="dxa"/>
             <w:tcBorders>
               <w:left w:val="single" w:sz="2" w:space="0" w:color="666666"/>
               <w:right w:val="single" w:sz="2" w:space="0" w:color="666666"/>
@@ -2892,7 +2876,7 @@
         </w:tc>
         <w:tc>
           <w:tcPr>
-            <w:tcW w:w="746" w:type="dxa"/>
+            <w:tcW w:w="745" w:type="dxa"/>
             <w:tcBorders>
               <w:left w:val="single" w:sz="2" w:space="0" w:color="666666"/>
             </w:tcBorders>
@@ -2994,7 +2978,7 @@
         </w:tc>
         <w:tc>
           <w:tcPr>
-            <w:tcW w:w="844" w:type="dxa"/>
+            <w:tcW w:w="845" w:type="dxa"/>
             <w:tcBorders>
               <w:left w:val="single" w:sz="2" w:space="0" w:color="666666"/>
               <w:right w:val="single" w:sz="2" w:space="0" w:color="666666"/>
@@ -3089,7 +3073,7 @@
         </w:tc>
         <w:tc>
           <w:tcPr>
-            <w:tcW w:w="746" w:type="dxa"/>
+            <w:tcW w:w="745" w:type="dxa"/>
             <w:tcBorders>
               <w:left w:val="single" w:sz="2" w:space="0" w:color="666666"/>
             </w:tcBorders>
@@ -3191,7 +3175,7 @@
         </w:tc>
         <w:tc>
           <w:tcPr>
-            <w:tcW w:w="844" w:type="dxa"/>
+            <w:tcW w:w="845" w:type="dxa"/>
             <w:tcBorders>
               <w:left w:val="single" w:sz="2" w:space="0" w:color="666666"/>
               <w:right w:val="single" w:sz="2" w:space="0" w:color="666666"/>
@@ -3290,7 +3274,7 @@
         </w:tc>
         <w:tc>
           <w:tcPr>
-            <w:tcW w:w="746" w:type="dxa"/>
+            <w:tcW w:w="745" w:type="dxa"/>
             <w:tcBorders>
               <w:left w:val="single" w:sz="2" w:space="0" w:color="666666"/>
             </w:tcBorders>
@@ -3388,7 +3372,7 @@
         </w:tc>
         <w:tc>
           <w:tcPr>
-            <w:tcW w:w="844" w:type="dxa"/>
+            <w:tcW w:w="845" w:type="dxa"/>
             <w:tcBorders>
               <w:left w:val="single" w:sz="2" w:space="0" w:color="666666"/>
               <w:right w:val="single" w:sz="2" w:space="0" w:color="666666"/>
@@ -3483,7 +3467,7 @@
         </w:tc>
         <w:tc>
           <w:tcPr>
-            <w:tcW w:w="746" w:type="dxa"/>
+            <w:tcW w:w="745" w:type="dxa"/>
             <w:tcBorders>
               <w:left w:val="single" w:sz="2" w:space="0" w:color="666666"/>
             </w:tcBorders>
@@ -3585,7 +3569,7 @@
         </w:tc>
         <w:tc>
           <w:tcPr>
-            <w:tcW w:w="844" w:type="dxa"/>
+            <w:tcW w:w="845" w:type="dxa"/>
             <w:tcBorders>
               <w:left w:val="single" w:sz="2" w:space="0" w:color="666666"/>
               <w:right w:val="single" w:sz="2" w:space="0" w:color="666666"/>
@@ -3683,7 +3667,7 @@
         </w:tc>
         <w:tc>
           <w:tcPr>
-            <w:tcW w:w="746" w:type="dxa"/>
+            <w:tcW w:w="745" w:type="dxa"/>
             <w:tcBorders>
               <w:left w:val="single" w:sz="2" w:space="0" w:color="666666"/>
             </w:tcBorders>
@@ -3781,7 +3765,7 @@
         </w:tc>
         <w:tc>
           <w:tcPr>
-            <w:tcW w:w="844" w:type="dxa"/>
+            <w:tcW w:w="845" w:type="dxa"/>
             <w:tcBorders>
               <w:left w:val="single" w:sz="2" w:space="0" w:color="666666"/>
               <w:right w:val="single" w:sz="2" w:space="0" w:color="666666"/>
@@ -3875,7 +3859,7 @@
         </w:tc>
         <w:tc>
           <w:tcPr>
-            <w:tcW w:w="746" w:type="dxa"/>
+            <w:tcW w:w="745" w:type="dxa"/>
             <w:tcBorders>
               <w:left w:val="single" w:sz="2" w:space="0" w:color="666666"/>
             </w:tcBorders>
@@ -3910,9 +3894,759 @@
         <w:rPr/>
       </w:r>
     </w:p>
+    <w:p>
+      <w:pPr>
+        <w:pStyle w:val="Normal"/>
+        <w:spacing w:before="0" w:after="160"/>
+        <w:rPr>
+          <w:lang w:val="en-GB"/>
+        </w:rPr>
+      </w:pPr>
+      <w:r>
+        <w:rPr/>
+      </w:r>
+    </w:p>
+    <w:p>
+      <w:pPr>
+        <w:pStyle w:val="Normal"/>
+        <w:spacing w:before="0" w:after="160"/>
+        <w:rPr>
+          <w:lang w:val="en-GB"/>
+        </w:rPr>
+      </w:pPr>
+      <w:r>
+        <w:rPr/>
+        <w:drawing>
+          <wp:anchor behindDoc="0" distT="0" distB="0" distL="0" distR="0" simplePos="0" locked="0" layoutInCell="1" allowOverlap="1" relativeHeight="2">
+            <wp:simplePos x="0" y="0"/>
+            <wp:positionH relativeFrom="column">
+              <wp:posOffset>-144780</wp:posOffset>
+            </wp:positionH>
+            <wp:positionV relativeFrom="paragraph">
+              <wp:posOffset>34290</wp:posOffset>
+            </wp:positionV>
+            <wp:extent cx="6054725" cy="5809615"/>
+            <wp:effectExtent l="0" t="0" r="0" b="0"/>
+            <wp:wrapSquare wrapText="largest"/>
+            <wp:docPr id="1" name="Bild1" descr=""/>
+            <wp:cNvGraphicFramePr>
+              <a:graphicFrameLocks xmlns:a="http://schemas.openxmlformats.org/drawingml/2006/main" noChangeAspect="1"/>
+            </wp:cNvGraphicFramePr>
+            <a:graphic xmlns:a="http://schemas.openxmlformats.org/drawingml/2006/main">
+              <a:graphicData uri="http://schemas.openxmlformats.org/drawingml/2006/picture">
+                <pic:pic xmlns:pic="http://schemas.openxmlformats.org/drawingml/2006/picture">
+                  <pic:nvPicPr>
+                    <pic:cNvPr id="1" name="Bild1" descr=""/>
+                    <pic:cNvPicPr>
+                      <a:picLocks noChangeAspect="1" noChangeArrowheads="1"/>
+                    </pic:cNvPicPr>
+                  </pic:nvPicPr>
+                  <pic:blipFill>
+                    <a:blip r:embed="rId2"/>
+                    <a:stretch>
+                      <a:fillRect/>
+                    </a:stretch>
+                  </pic:blipFill>
+                  <pic:spPr bwMode="auto">
+                    <a:xfrm>
+                      <a:off x="0" y="0"/>
+                      <a:ext cx="6054725" cy="5809615"/>
+                    </a:xfrm>
+                    <a:prstGeom prst="rect">
+                      <a:avLst/>
+                    </a:prstGeom>
+                  </pic:spPr>
+                </pic:pic>
+              </a:graphicData>
+            </a:graphic>
+          </wp:anchor>
+        </w:drawing>
+        <w:drawing>
+          <wp:anchor behindDoc="0" distT="0" distB="0" distL="0" distR="0" simplePos="0" locked="0" layoutInCell="1" allowOverlap="1" relativeHeight="3">
+            <wp:simplePos x="0" y="0"/>
+            <wp:positionH relativeFrom="column">
+              <wp:posOffset>-314325</wp:posOffset>
+            </wp:positionH>
+            <wp:positionV relativeFrom="paragraph">
+              <wp:posOffset>5773420</wp:posOffset>
+            </wp:positionV>
+            <wp:extent cx="6224270" cy="3291840"/>
+            <wp:effectExtent l="0" t="0" r="0" b="0"/>
+            <wp:wrapSquare wrapText="largest"/>
+            <wp:docPr id="2" name="Bild2" descr=""/>
+            <wp:cNvGraphicFramePr>
+              <a:graphicFrameLocks xmlns:a="http://schemas.openxmlformats.org/drawingml/2006/main" noChangeAspect="1"/>
+            </wp:cNvGraphicFramePr>
+            <a:graphic xmlns:a="http://schemas.openxmlformats.org/drawingml/2006/main">
+              <a:graphicData uri="http://schemas.openxmlformats.org/drawingml/2006/picture">
+                <pic:pic xmlns:pic="http://schemas.openxmlformats.org/drawingml/2006/picture">
+                  <pic:nvPicPr>
+                    <pic:cNvPr id="2" name="Bild2" descr=""/>
+                    <pic:cNvPicPr>
+                      <a:picLocks noChangeAspect="1" noChangeArrowheads="1"/>
+                    </pic:cNvPicPr>
+                  </pic:nvPicPr>
+                  <pic:blipFill>
+                    <a:blip r:embed="rId3"/>
+                    <a:stretch>
+                      <a:fillRect/>
+                    </a:stretch>
+                  </pic:blipFill>
+                  <pic:spPr bwMode="auto">
+                    <a:xfrm>
+                      <a:off x="0" y="0"/>
+                      <a:ext cx="6224270" cy="3291840"/>
+                    </a:xfrm>
+                    <a:prstGeom prst="rect">
+                      <a:avLst/>
+                    </a:prstGeom>
+                  </pic:spPr>
+                </pic:pic>
+              </a:graphicData>
+            </a:graphic>
+          </wp:anchor>
+        </w:drawing>
+      </w:r>
+    </w:p>
+    <w:p>
+      <w:pPr>
+        <w:pStyle w:val="Normal"/>
+        <w:spacing w:before="0" w:after="160"/>
+        <w:rPr>
+          <w:b/>
+          <w:b/>
+          <w:bCs/>
+        </w:rPr>
+      </w:pPr>
+      <w:r>
+        <w:rPr>
+          <w:b/>
+          <w:bCs/>
+        </w:rPr>
+        <w:t>Sebastian:</w:t>
+      </w:r>
+    </w:p>
+    <w:p>
+      <w:pPr>
+        <w:pStyle w:val="Normal"/>
+        <w:spacing w:before="0" w:after="160"/>
+        <w:rPr>
+          <w:lang w:val="en-GB"/>
+        </w:rPr>
+      </w:pPr>
+      <w:r>
+        <w:rPr/>
+        <w:t>Programmablaufdiagramm, WebConfig mit Exeption Handling → Error Page</w:t>
+      </w:r>
+    </w:p>
+    <w:p>
+      <w:pPr>
+        <w:pStyle w:val="Normal"/>
+        <w:spacing w:before="0" w:after="160"/>
+        <w:rPr>
+          <w:lang w:val="en-GB"/>
+        </w:rPr>
+      </w:pPr>
+      <w:r>
+        <w:rPr/>
+        <w:t>Secure Password Encoder</w:t>
+      </w:r>
+    </w:p>
+    <w:p>
+      <w:pPr>
+        <w:pStyle w:val="Normal"/>
+        <w:spacing w:before="0" w:after="160"/>
+        <w:rPr>
+          <w:lang w:val="en-GB"/>
+        </w:rPr>
+      </w:pPr>
+      <w:r>
+        <w:rPr/>
+        <w:t>Controller, Services &amp; Repo für Guessing Topics, Entries, Users, Game, GameStat</w:t>
+      </w:r>
+    </w:p>
+    <w:p>
+      <w:pPr>
+        <w:pStyle w:val="Normal"/>
+        <w:spacing w:before="0" w:after="160"/>
+        <w:rPr>
+          <w:lang w:val="en-GB"/>
+        </w:rPr>
+      </w:pPr>
+      <w:r>
+        <w:rPr/>
+        <w:t>next Steps bis 18.04:</w:t>
+      </w:r>
+    </w:p>
+    <w:p>
+      <w:pPr>
+        <w:pStyle w:val="Normal"/>
+        <w:spacing w:before="0" w:after="160"/>
+        <w:rPr>
+          <w:lang w:val="en-GB"/>
+        </w:rPr>
+      </w:pPr>
+      <w:r>
+        <w:rPr/>
+        <w:t>erweiterung in der Geschäftslogik</w:t>
+      </w:r>
+    </w:p>
+    <w:p>
+      <w:pPr>
+        <w:pStyle w:val="Normal"/>
+        <w:spacing w:before="0" w:after="160"/>
+        <w:rPr>
+          <w:lang w:val="en-GB"/>
+        </w:rPr>
+      </w:pPr>
+      <w:r>
+        <w:rPr/>
+      </w:r>
+    </w:p>
+    <w:p>
+      <w:pPr>
+        <w:pStyle w:val="Normal"/>
+        <w:spacing w:before="0" w:after="160"/>
+        <w:rPr>
+          <w:b/>
+          <w:b/>
+          <w:bCs/>
+        </w:rPr>
+      </w:pPr>
+      <w:r>
+        <w:rPr>
+          <w:b/>
+          <w:bCs/>
+        </w:rPr>
+        <w:t>Ismail:</w:t>
+      </w:r>
+    </w:p>
+    <w:p>
+      <w:pPr>
+        <w:pStyle w:val="Normal"/>
+        <w:spacing w:before="0" w:after="160"/>
+        <w:rPr>
+          <w:lang w:val="en-GB"/>
+        </w:rPr>
+      </w:pPr>
+      <w:r>
+        <w:rPr/>
+        <w:t>AuditLog → Controller, Service, Repo</w:t>
+      </w:r>
+    </w:p>
+    <w:p>
+      <w:pPr>
+        <w:pStyle w:val="Normal"/>
+        <w:spacing w:before="0" w:after="160"/>
+        <w:rPr>
+          <w:lang w:val="en-GB"/>
+        </w:rPr>
+      </w:pPr>
+      <w:r>
+        <w:rPr/>
+        <w:t>LandingPage und weitere Frontend Entwicklung siehe Demo</w:t>
+      </w:r>
+    </w:p>
+    <w:p>
+      <w:pPr>
+        <w:pStyle w:val="Normal"/>
+        <w:spacing w:before="0" w:after="160"/>
+        <w:rPr>
+          <w:lang w:val="en-GB"/>
+        </w:rPr>
+      </w:pPr>
+      <w:r>
+        <w:rPr/>
+        <w:t>next Steps bis 18.04:</w:t>
+      </w:r>
+    </w:p>
+    <w:p>
+      <w:pPr>
+        <w:pStyle w:val="Normal"/>
+        <w:spacing w:before="0" w:after="160"/>
+        <w:rPr>
+          <w:rFonts w:ascii="Calibri" w:hAnsi="Calibri" w:eastAsia="Calibri" w:cs="" w:asciiTheme="minorHAnsi" w:cstheme="minorBidi" w:eastAsiaTheme="minorHAnsi" w:hAnsiTheme="minorHAnsi"/>
+          <w:color w:val="auto"/>
+          <w:kern w:val="0"/>
+          <w:sz w:val="22"/>
+          <w:szCs w:val="22"/>
+          <w:lang w:val="de-AT" w:eastAsia="en-US" w:bidi="ar-SA"/>
+        </w:rPr>
+      </w:pPr>
+      <w:r>
+        <w:rPr>
+          <w:rFonts w:eastAsia="Calibri" w:cs="" w:cstheme="minorBidi" w:eastAsiaTheme="minorHAnsi"/>
+          <w:color w:val="auto"/>
+          <w:kern w:val="0"/>
+          <w:sz w:val="22"/>
+          <w:szCs w:val="22"/>
+          <w:lang w:val="de-AT" w:eastAsia="en-US" w:bidi="ar-SA"/>
+        </w:rPr>
+        <w:t>Erstellung der Frontend Side Lobby, möglicherweise auch umsetzung einer Chat funktion mittels Sockets.</w:t>
+      </w:r>
+    </w:p>
+    <w:p>
+      <w:pPr>
+        <w:pStyle w:val="Normal"/>
+        <w:spacing w:before="0" w:after="160"/>
+        <w:rPr>
+          <w:rFonts w:ascii="Calibri" w:hAnsi="Calibri" w:eastAsia="Calibri" w:cs="" w:asciiTheme="minorHAnsi" w:cstheme="minorBidi" w:eastAsiaTheme="minorHAnsi" w:hAnsiTheme="minorHAnsi"/>
+          <w:color w:val="auto"/>
+          <w:kern w:val="0"/>
+          <w:sz w:val="22"/>
+          <w:szCs w:val="22"/>
+          <w:lang w:val="de-AT" w:eastAsia="en-US" w:bidi="ar-SA"/>
+        </w:rPr>
+      </w:pPr>
+      <w:r>
+        <w:rPr>
+          <w:rFonts w:eastAsia="Calibri" w:cs="" w:cstheme="minorBidi" w:eastAsiaTheme="minorHAnsi"/>
+          <w:color w:val="auto"/>
+          <w:kern w:val="0"/>
+          <w:sz w:val="22"/>
+          <w:szCs w:val="22"/>
+          <w:lang w:val="de-AT" w:eastAsia="en-US" w:bidi="ar-SA"/>
+        </w:rPr>
+      </w:r>
+    </w:p>
+    <w:p>
+      <w:pPr>
+        <w:pStyle w:val="Normal"/>
+        <w:spacing w:before="0" w:after="160"/>
+        <w:rPr>
+          <w:rFonts w:ascii="Calibri" w:hAnsi="Calibri" w:eastAsia="Calibri" w:cs="" w:asciiTheme="minorHAnsi" w:cstheme="minorBidi" w:eastAsiaTheme="minorHAnsi" w:hAnsiTheme="minorHAnsi"/>
+          <w:b/>
+          <w:b/>
+          <w:bCs/>
+          <w:color w:val="auto"/>
+          <w:kern w:val="0"/>
+          <w:sz w:val="22"/>
+          <w:szCs w:val="22"/>
+          <w:lang w:val="de-AT" w:eastAsia="en-US" w:bidi="ar-SA"/>
+        </w:rPr>
+      </w:pPr>
+      <w:r>
+        <w:rPr>
+          <w:rFonts w:eastAsia="Calibri" w:cs="" w:cstheme="minorBidi" w:eastAsiaTheme="minorHAnsi"/>
+          <w:b/>
+          <w:bCs/>
+          <w:color w:val="auto"/>
+          <w:kern w:val="0"/>
+          <w:sz w:val="22"/>
+          <w:szCs w:val="22"/>
+          <w:lang w:val="de-AT" w:eastAsia="en-US" w:bidi="ar-SA"/>
+        </w:rPr>
+        <w:t>Max:</w:t>
+      </w:r>
+    </w:p>
+    <w:p>
+      <w:pPr>
+        <w:pStyle w:val="Normal"/>
+        <w:spacing w:before="0" w:after="160"/>
+        <w:rPr>
+          <w:rFonts w:ascii="Calibri" w:hAnsi="Calibri" w:eastAsia="Calibri" w:cs="" w:asciiTheme="minorHAnsi" w:cstheme="minorBidi" w:eastAsiaTheme="minorHAnsi" w:hAnsiTheme="minorHAnsi"/>
+          <w:color w:val="auto"/>
+          <w:kern w:val="0"/>
+          <w:sz w:val="22"/>
+          <w:szCs w:val="22"/>
+          <w:lang w:val="de-AT" w:eastAsia="en-US" w:bidi="ar-SA"/>
+        </w:rPr>
+      </w:pPr>
+      <w:r>
+        <w:rPr>
+          <w:rFonts w:eastAsia="Calibri" w:cs="" w:cstheme="minorBidi" w:eastAsiaTheme="minorHAnsi"/>
+          <w:color w:val="auto"/>
+          <w:kern w:val="0"/>
+          <w:sz w:val="22"/>
+          <w:szCs w:val="22"/>
+          <w:lang w:val="de-AT" w:eastAsia="en-US" w:bidi="ar-SA"/>
+        </w:rPr>
+        <w:t>REST Kommunikation ermöglichen → Client Server, einrichtung einer neuen Authentifizierung über API KEY</w:t>
+      </w:r>
+    </w:p>
+    <w:p>
+      <w:pPr>
+        <w:pStyle w:val="Normal"/>
+        <w:spacing w:before="0" w:after="160"/>
+        <w:rPr>
+          <w:rFonts w:ascii="Calibri" w:hAnsi="Calibri" w:eastAsia="Calibri" w:cs="" w:asciiTheme="minorHAnsi" w:cstheme="minorBidi" w:eastAsiaTheme="minorHAnsi" w:hAnsiTheme="minorHAnsi"/>
+          <w:color w:val="auto"/>
+          <w:kern w:val="0"/>
+          <w:sz w:val="22"/>
+          <w:szCs w:val="22"/>
+          <w:lang w:val="de-AT" w:eastAsia="en-US" w:bidi="ar-SA"/>
+        </w:rPr>
+      </w:pPr>
+      <w:r>
+        <w:rPr>
+          <w:rFonts w:eastAsia="Calibri" w:cs="" w:cstheme="minorBidi" w:eastAsiaTheme="minorHAnsi"/>
+          <w:color w:val="auto"/>
+          <w:kern w:val="0"/>
+          <w:sz w:val="22"/>
+          <w:szCs w:val="22"/>
+          <w:lang w:val="de-AT" w:eastAsia="en-US" w:bidi="ar-SA"/>
+        </w:rPr>
+        <w:t>next Steps 18.04:</w:t>
+      </w:r>
+    </w:p>
+    <w:p>
+      <w:pPr>
+        <w:pStyle w:val="Normal"/>
+        <w:spacing w:before="0" w:after="160"/>
+        <w:rPr>
+          <w:rFonts w:ascii="Calibri" w:hAnsi="Calibri" w:eastAsia="Calibri" w:cs="" w:asciiTheme="minorHAnsi" w:cstheme="minorBidi" w:eastAsiaTheme="minorHAnsi" w:hAnsiTheme="minorHAnsi"/>
+          <w:color w:val="auto"/>
+          <w:kern w:val="0"/>
+          <w:sz w:val="22"/>
+          <w:szCs w:val="22"/>
+          <w:lang w:val="de-AT" w:eastAsia="en-US" w:bidi="ar-SA"/>
+        </w:rPr>
+      </w:pPr>
+      <w:r>
+        <w:rPr>
+          <w:rFonts w:eastAsia="Calibri" w:cs="" w:cstheme="minorBidi" w:eastAsiaTheme="minorHAnsi"/>
+          <w:color w:val="auto"/>
+          <w:kern w:val="0"/>
+          <w:sz w:val="22"/>
+          <w:szCs w:val="22"/>
+          <w:lang w:val="de-AT" w:eastAsia="en-US" w:bidi="ar-SA"/>
+        </w:rPr>
+        <w:t>fertigstellung der REST Kommunikation zwischen WebApp und Pi</w:t>
+      </w:r>
+    </w:p>
+    <w:p>
+      <w:pPr>
+        <w:pStyle w:val="Normal"/>
+        <w:spacing w:before="0" w:after="160"/>
+        <w:rPr>
+          <w:rFonts w:ascii="Calibri" w:hAnsi="Calibri" w:eastAsia="Calibri" w:cs="" w:asciiTheme="minorHAnsi" w:cstheme="minorBidi" w:eastAsiaTheme="minorHAnsi" w:hAnsiTheme="minorHAnsi"/>
+          <w:color w:val="auto"/>
+          <w:kern w:val="0"/>
+          <w:sz w:val="22"/>
+          <w:szCs w:val="22"/>
+          <w:lang w:val="de-AT" w:eastAsia="en-US" w:bidi="ar-SA"/>
+        </w:rPr>
+      </w:pPr>
+      <w:r>
+        <w:rPr>
+          <w:rFonts w:eastAsia="Calibri" w:cs="" w:cstheme="minorBidi" w:eastAsiaTheme="minorHAnsi"/>
+          <w:color w:val="auto"/>
+          <w:kern w:val="0"/>
+          <w:sz w:val="22"/>
+          <w:szCs w:val="22"/>
+          <w:lang w:val="de-AT" w:eastAsia="en-US" w:bidi="ar-SA"/>
+        </w:rPr>
+      </w:r>
+    </w:p>
+    <w:p>
+      <w:pPr>
+        <w:pStyle w:val="Normal"/>
+        <w:spacing w:before="0" w:after="160"/>
+        <w:rPr>
+          <w:rFonts w:ascii="Calibri" w:hAnsi="Calibri" w:eastAsia="Calibri" w:cs="" w:asciiTheme="minorHAnsi" w:cstheme="minorBidi" w:eastAsiaTheme="minorHAnsi" w:hAnsiTheme="minorHAnsi"/>
+          <w:b/>
+          <w:b/>
+          <w:bCs/>
+          <w:color w:val="auto"/>
+          <w:kern w:val="0"/>
+          <w:sz w:val="22"/>
+          <w:szCs w:val="22"/>
+          <w:lang w:val="de-AT" w:eastAsia="en-US" w:bidi="ar-SA"/>
+        </w:rPr>
+      </w:pPr>
+      <w:r>
+        <w:rPr>
+          <w:rFonts w:eastAsia="Calibri" w:cs="" w:cstheme="minorBidi" w:eastAsiaTheme="minorHAnsi"/>
+          <w:b/>
+          <w:bCs/>
+          <w:color w:val="auto"/>
+          <w:kern w:val="0"/>
+          <w:sz w:val="22"/>
+          <w:szCs w:val="22"/>
+          <w:lang w:val="de-AT" w:eastAsia="en-US" w:bidi="ar-SA"/>
+        </w:rPr>
+        <w:t>Flam &amp; Angela:</w:t>
+      </w:r>
+    </w:p>
+    <w:p>
+      <w:pPr>
+        <w:pStyle w:val="Normal"/>
+        <w:spacing w:before="0" w:after="160"/>
+        <w:rPr>
+          <w:rFonts w:ascii="Calibri" w:hAnsi="Calibri" w:eastAsia="Calibri" w:cs="" w:asciiTheme="minorHAnsi" w:cstheme="minorBidi" w:eastAsiaTheme="minorHAnsi" w:hAnsiTheme="minorHAnsi"/>
+          <w:color w:val="auto"/>
+          <w:kern w:val="0"/>
+          <w:sz w:val="22"/>
+          <w:szCs w:val="22"/>
+          <w:lang w:val="de-AT" w:eastAsia="en-US" w:bidi="ar-SA"/>
+        </w:rPr>
+      </w:pPr>
+      <w:r>
+        <w:rPr>
+          <w:rFonts w:eastAsia="Calibri" w:cs="" w:cstheme="minorBidi" w:eastAsiaTheme="minorHAnsi"/>
+          <w:color w:val="auto"/>
+          <w:kern w:val="0"/>
+          <w:sz w:val="22"/>
+          <w:szCs w:val="22"/>
+          <w:lang w:val="de-AT" w:eastAsia="en-US" w:bidi="ar-SA"/>
+        </w:rPr>
+        <w:t>Basis Modele erstellt und Mappings zwischen ihnen</w:t>
+      </w:r>
+    </w:p>
+    <w:p>
+      <w:pPr>
+        <w:pStyle w:val="Normal"/>
+        <w:spacing w:before="0" w:after="160"/>
+        <w:rPr>
+          <w:rFonts w:ascii="Calibri" w:hAnsi="Calibri" w:eastAsia="Calibri" w:cs="" w:asciiTheme="minorHAnsi" w:cstheme="minorBidi" w:eastAsiaTheme="minorHAnsi" w:hAnsiTheme="minorHAnsi"/>
+          <w:color w:val="auto"/>
+          <w:kern w:val="0"/>
+          <w:sz w:val="22"/>
+          <w:szCs w:val="22"/>
+          <w:lang w:val="de-AT" w:eastAsia="en-US" w:bidi="ar-SA"/>
+        </w:rPr>
+      </w:pPr>
+      <w:r>
+        <w:rPr>
+          <w:rFonts w:eastAsia="Calibri" w:cs="" w:cstheme="minorBidi" w:eastAsiaTheme="minorHAnsi"/>
+          <w:color w:val="auto"/>
+          <w:kern w:val="0"/>
+          <w:sz w:val="22"/>
+          <w:szCs w:val="22"/>
+          <w:lang w:val="de-AT" w:eastAsia="en-US" w:bidi="ar-SA"/>
+        </w:rPr>
+        <w:t>Use Case erweiterung</w:t>
+      </w:r>
+    </w:p>
+    <w:p>
+      <w:pPr>
+        <w:pStyle w:val="Normal"/>
+        <w:spacing w:before="0" w:after="160"/>
+        <w:rPr>
+          <w:rFonts w:ascii="Calibri" w:hAnsi="Calibri" w:eastAsia="Calibri" w:cs="" w:asciiTheme="minorHAnsi" w:cstheme="minorBidi" w:eastAsiaTheme="minorHAnsi" w:hAnsiTheme="minorHAnsi"/>
+          <w:color w:val="auto"/>
+          <w:kern w:val="0"/>
+          <w:sz w:val="22"/>
+          <w:szCs w:val="22"/>
+          <w:lang w:val="de-AT" w:eastAsia="en-US" w:bidi="ar-SA"/>
+        </w:rPr>
+      </w:pPr>
+      <w:r>
+        <w:rPr>
+          <w:rFonts w:eastAsia="Calibri" w:cs="" w:cstheme="minorBidi" w:eastAsiaTheme="minorHAnsi"/>
+          <w:color w:val="auto"/>
+          <w:kern w:val="0"/>
+          <w:sz w:val="22"/>
+          <w:szCs w:val="22"/>
+          <w:lang w:val="de-AT" w:eastAsia="en-US" w:bidi="ar-SA"/>
+        </w:rPr>
+        <w:t>next Steps 18.04:</w:t>
+      </w:r>
+    </w:p>
+    <w:p>
+      <w:pPr>
+        <w:pStyle w:val="Normal"/>
+        <w:spacing w:before="0" w:after="160"/>
+        <w:rPr>
+          <w:rFonts w:ascii="Calibri" w:hAnsi="Calibri" w:eastAsia="Calibri" w:cs="" w:asciiTheme="minorHAnsi" w:cstheme="minorBidi" w:eastAsiaTheme="minorHAnsi" w:hAnsiTheme="minorHAnsi"/>
+          <w:color w:val="auto"/>
+          <w:kern w:val="0"/>
+          <w:sz w:val="22"/>
+          <w:szCs w:val="22"/>
+          <w:lang w:val="de-AT" w:eastAsia="en-US" w:bidi="ar-SA"/>
+        </w:rPr>
+      </w:pPr>
+      <w:r>
+        <w:rPr>
+          <w:rFonts w:eastAsia="Calibri" w:cs="" w:cstheme="minorBidi" w:eastAsiaTheme="minorHAnsi"/>
+          <w:color w:val="auto"/>
+          <w:kern w:val="0"/>
+          <w:sz w:val="22"/>
+          <w:szCs w:val="22"/>
+          <w:lang w:val="de-AT" w:eastAsia="en-US" w:bidi="ar-SA"/>
+        </w:rPr>
+        <w:t>Frontend add Guessing Topics und Entries über Gui</w:t>
+      </w:r>
+    </w:p>
+    <w:p>
+      <w:pPr>
+        <w:pStyle w:val="Normal"/>
+        <w:spacing w:before="0" w:after="160"/>
+        <w:rPr>
+          <w:rFonts w:ascii="Calibri" w:hAnsi="Calibri" w:eastAsia="Calibri" w:cs="" w:asciiTheme="minorHAnsi" w:cstheme="minorBidi" w:eastAsiaTheme="minorHAnsi" w:hAnsiTheme="minorHAnsi"/>
+          <w:color w:val="auto"/>
+          <w:kern w:val="0"/>
+          <w:sz w:val="22"/>
+          <w:szCs w:val="22"/>
+          <w:lang w:val="de-AT" w:eastAsia="en-US" w:bidi="ar-SA"/>
+        </w:rPr>
+      </w:pPr>
+      <w:r>
+        <w:rPr>
+          <w:rFonts w:eastAsia="Calibri" w:cs="" w:cstheme="minorBidi" w:eastAsiaTheme="minorHAnsi"/>
+          <w:color w:val="auto"/>
+          <w:kern w:val="0"/>
+          <w:sz w:val="22"/>
+          <w:szCs w:val="22"/>
+          <w:lang w:val="de-AT" w:eastAsia="en-US" w:bidi="ar-SA"/>
+        </w:rPr>
+      </w:r>
+    </w:p>
+    <w:p>
+      <w:pPr>
+        <w:pStyle w:val="Normal"/>
+        <w:spacing w:before="0" w:after="160"/>
+        <w:rPr>
+          <w:rFonts w:ascii="Calibri" w:hAnsi="Calibri" w:eastAsia="Calibri" w:cs="" w:asciiTheme="minorHAnsi" w:cstheme="minorBidi" w:eastAsiaTheme="minorHAnsi" w:hAnsiTheme="minorHAnsi"/>
+          <w:b/>
+          <w:b/>
+          <w:bCs/>
+          <w:color w:val="auto"/>
+          <w:kern w:val="0"/>
+          <w:sz w:val="22"/>
+          <w:szCs w:val="22"/>
+          <w:lang w:val="de-AT" w:eastAsia="en-US" w:bidi="ar-SA"/>
+        </w:rPr>
+      </w:pPr>
+      <w:r>
+        <w:rPr>
+          <w:rFonts w:eastAsia="Calibri" w:cs="" w:cstheme="minorBidi" w:eastAsiaTheme="minorHAnsi"/>
+          <w:b/>
+          <w:bCs/>
+          <w:color w:val="auto"/>
+          <w:kern w:val="0"/>
+          <w:sz w:val="22"/>
+          <w:szCs w:val="22"/>
+          <w:lang w:val="de-AT" w:eastAsia="en-US" w:bidi="ar-SA"/>
+        </w:rPr>
+        <w:t>Michael:</w:t>
+      </w:r>
+    </w:p>
+    <w:p>
+      <w:pPr>
+        <w:pStyle w:val="Normal"/>
+        <w:spacing w:before="0" w:after="160"/>
+        <w:rPr>
+          <w:rFonts w:ascii="Calibri" w:hAnsi="Calibri" w:eastAsia="Calibri" w:cs="" w:asciiTheme="minorHAnsi" w:cstheme="minorBidi" w:eastAsiaTheme="minorHAnsi" w:hAnsiTheme="minorHAnsi"/>
+          <w:color w:val="auto"/>
+          <w:kern w:val="0"/>
+          <w:sz w:val="22"/>
+          <w:szCs w:val="22"/>
+          <w:lang w:val="de-AT" w:eastAsia="en-US" w:bidi="ar-SA"/>
+        </w:rPr>
+      </w:pPr>
+      <w:r>
+        <w:rPr>
+          <w:rFonts w:eastAsia="Calibri" w:cs="" w:cstheme="minorBidi" w:eastAsiaTheme="minorHAnsi"/>
+          <w:color w:val="auto"/>
+          <w:kern w:val="0"/>
+          <w:sz w:val="22"/>
+          <w:szCs w:val="22"/>
+          <w:lang w:val="de-AT" w:eastAsia="en-US" w:bidi="ar-SA"/>
+        </w:rPr>
+        <w:t>TimeFlip auslesen, Pi Setup, REST Kommunikation</w:t>
+      </w:r>
+    </w:p>
+    <w:p>
+      <w:pPr>
+        <w:pStyle w:val="Normal"/>
+        <w:spacing w:before="0" w:after="160"/>
+        <w:rPr>
+          <w:rFonts w:ascii="Calibri" w:hAnsi="Calibri" w:eastAsia="Calibri" w:cs="" w:asciiTheme="minorHAnsi" w:cstheme="minorBidi" w:eastAsiaTheme="minorHAnsi" w:hAnsiTheme="minorHAnsi"/>
+          <w:color w:val="auto"/>
+          <w:kern w:val="0"/>
+          <w:sz w:val="22"/>
+          <w:szCs w:val="22"/>
+          <w:lang w:val="de-AT" w:eastAsia="en-US" w:bidi="ar-SA"/>
+        </w:rPr>
+      </w:pPr>
+      <w:r>
+        <w:rPr>
+          <w:rFonts w:eastAsia="Calibri" w:cs="" w:cstheme="minorBidi" w:eastAsiaTheme="minorHAnsi"/>
+          <w:color w:val="auto"/>
+          <w:kern w:val="0"/>
+          <w:sz w:val="22"/>
+          <w:szCs w:val="22"/>
+          <w:lang w:val="de-AT" w:eastAsia="en-US" w:bidi="ar-SA"/>
+        </w:rPr>
+        <w:t>next Steps 18.04:</w:t>
+      </w:r>
+    </w:p>
+    <w:p>
+      <w:pPr>
+        <w:pStyle w:val="Normal"/>
+        <w:spacing w:before="0" w:after="160"/>
+        <w:rPr/>
+      </w:pPr>
+      <w:r>
+        <w:rPr>
+          <w:rFonts w:eastAsia="Calibri" w:cs="" w:cstheme="minorBidi" w:eastAsiaTheme="minorHAnsi"/>
+          <w:color w:val="auto"/>
+          <w:kern w:val="0"/>
+          <w:sz w:val="22"/>
+          <w:szCs w:val="22"/>
+          <w:lang w:val="de-AT" w:eastAsia="en-US" w:bidi="ar-SA"/>
+        </w:rPr>
+        <w:t>fertigstellung der REST Kommunikation zwischen WebApp und Pi</w:t>
+      </w:r>
+    </w:p>
+    <w:p>
+      <w:pPr>
+        <w:pStyle w:val="Normal"/>
+        <w:spacing w:before="0" w:after="160"/>
+        <w:rPr>
+          <w:rFonts w:ascii="Calibri" w:hAnsi="Calibri" w:eastAsia="Calibri" w:cs="" w:asciiTheme="minorHAnsi" w:cstheme="minorBidi" w:eastAsiaTheme="minorHAnsi" w:hAnsiTheme="minorHAnsi"/>
+          <w:color w:val="auto"/>
+          <w:kern w:val="0"/>
+          <w:sz w:val="22"/>
+          <w:szCs w:val="22"/>
+          <w:lang w:val="de-AT" w:eastAsia="en-US" w:bidi="ar-SA"/>
+        </w:rPr>
+      </w:pPr>
+      <w:r>
+        <w:rPr/>
+      </w:r>
+    </w:p>
+    <w:p>
+      <w:pPr>
+        <w:pStyle w:val="Normal"/>
+        <w:spacing w:before="0" w:after="160"/>
+        <w:rPr>
+          <w:b/>
+          <w:b/>
+          <w:bCs/>
+        </w:rPr>
+      </w:pPr>
+      <w:r>
+        <w:rPr>
+          <w:rFonts w:eastAsia="Calibri" w:cs="" w:cstheme="minorBidi" w:eastAsiaTheme="minorHAnsi"/>
+          <w:b/>
+          <w:bCs/>
+          <w:color w:val="auto"/>
+          <w:kern w:val="0"/>
+          <w:sz w:val="22"/>
+          <w:szCs w:val="22"/>
+          <w:lang w:val="de-AT" w:eastAsia="en-US" w:bidi="ar-SA"/>
+        </w:rPr>
+        <w:t>D</w:t>
+      </w:r>
+      <w:r>
+        <w:rPr>
+          <w:rFonts w:eastAsia="Calibri" w:cs="" w:cstheme="minorBidi" w:eastAsiaTheme="minorHAnsi"/>
+          <w:b/>
+          <w:bCs/>
+          <w:color w:val="auto"/>
+          <w:kern w:val="0"/>
+          <w:sz w:val="22"/>
+          <w:szCs w:val="22"/>
+          <w:lang w:val="de-AT" w:eastAsia="en-US" w:bidi="ar-SA"/>
+        </w:rPr>
+        <w:t>EMO TIME</w:t>
+      </w:r>
+    </w:p>
     <w:sectPr>
-      <w:headerReference w:type="default" r:id="rId2"/>
-      <w:footerReference w:type="default" r:id="rId3"/>
+      <w:headerReference w:type="default" r:id="rId4"/>
+      <w:footerReference w:type="default" r:id="rId5"/>
       <w:type w:val="nextPage"/>
       <w:pgSz w:w="11906" w:h="16838"/>
       <w:pgMar w:left="1417" w:right="1417" w:header="708" w:top="1417" w:footer="708" w:bottom="1134" w:gutter="0"/>
@@ -3954,7 +4688,7 @@
     </w:r>
     <w:r>
       <w:rPr/>
-      <w:t>1</w:t>
+      <w:t>4</w:t>
     </w:r>
     <w:r>
       <w:rPr/>
@@ -3978,7 +4712,7 @@
     </w:r>
     <w:r>
       <w:rPr/>
-      <w:t>2</w:t>
+      <w:t>4</w:t>
     </w:r>
     <w:r>
       <w:rPr/>
@@ -3999,7 +4733,20 @@
       <w:rPr/>
       <w:t>PS Software Engineering</w:t>
       <w:tab/>
-      <w:t>Konzeptbeschreibung</w:t>
+    </w:r>
+    <w:r>
+      <w:rPr>
+        <w:rFonts w:eastAsia="Calibri" w:cs="" w:cstheme="minorBidi" w:eastAsiaTheme="minorHAnsi"/>
+        <w:color w:val="auto"/>
+        <w:kern w:val="0"/>
+        <w:sz w:val="22"/>
+        <w:szCs w:val="22"/>
+        <w:lang w:val="de-AT" w:eastAsia="en-US" w:bidi="ar-SA"/>
+      </w:rPr>
+      <w:t>Status Report</w:t>
+    </w:r>
+    <w:r>
+      <w:rPr/>
       <w:tab/>
       <w:t>Sommersemester 2021</w:t>
     </w:r>
@@ -4253,7 +5000,6 @@
     <w:rPrDefault>
       <w:rPr>
         <w:rFonts w:ascii="Calibri" w:hAnsi="Calibri" w:eastAsia="Calibri" w:cs="" w:asciiTheme="minorHAnsi" w:cstheme="minorBidi" w:eastAsiaTheme="minorHAnsi" w:hAnsiTheme="minorHAnsi"/>
-        <w:sz w:val="22"/>
         <w:szCs w:val="22"/>
         <w:lang w:val="en-GB" w:eastAsia="en-US" w:bidi="ar-SA"/>
       </w:rPr>

</xml_diff>